<commit_message>
updated documents and .gitignore
</commit_message>
<xml_diff>
--- a/TensorFlow_Tut_3_Object_Detection_Walk-through.docx
+++ b/TensorFlow_Tut_3_Object_Detection_Walk-through.docx
@@ -1213,6 +1213,11 @@
       <w:r>
         <w:t>model</w:t>
       </w:r>
+      <w:r>
+        <w:t>s</w:t>
+      </w:r>
+      <w:bookmarkStart w:id="0" w:name="_GoBack"/>
+      <w:bookmarkEnd w:id="0"/>
       <w:r>
         <w:t>” repository</w:t>
       </w:r>
@@ -10170,8 +10175,6 @@
         <w:pStyle w:val="NoSpacing"/>
         <w:spacing w:line="288" w:lineRule="auto"/>
       </w:pPr>
-      <w:bookmarkStart w:id="0" w:name="_GoBack"/>
-      <w:bookmarkEnd w:id="0"/>
     </w:p>
     <w:p>
       <w:pPr>

</xml_diff>

<commit_message>
changes per recent TensorFlow and models changes
</commit_message>
<xml_diff>
--- a/TensorFlow_Tut_3_Object_Detection_Walk-through.docx
+++ b/TensorFlow_Tut_3_Object_Detection_Walk-through.docx
@@ -1,6 +1,6 @@
 
 <file path=word/document.xml><?xml version="1.0" encoding="utf-8"?>
-<w:document xmlns:wpc="http://schemas.microsoft.com/office/word/2010/wordprocessingCanvas" xmlns:mc="http://schemas.openxmlformats.org/markup-compatibility/2006" xmlns:o="urn:schemas-microsoft-com:office:office" xmlns:r="http://schemas.openxmlformats.org/officeDocument/2006/relationships" xmlns:m="http://schemas.openxmlformats.org/officeDocument/2006/math" xmlns:v="urn:schemas-microsoft-com:vml" xmlns:wp14="http://schemas.microsoft.com/office/word/2010/wordprocessingDrawing" xmlns:wp="http://schemas.openxmlformats.org/drawingml/2006/wordprocessingDrawing" xmlns:w10="urn:schemas-microsoft-com:office:word" xmlns:w="http://schemas.openxmlformats.org/wordprocessingml/2006/main" xmlns:w14="http://schemas.microsoft.com/office/word/2010/wordml" xmlns:w15="http://schemas.microsoft.com/office/word/2012/wordml" xmlns:wpg="http://schemas.microsoft.com/office/word/2010/wordprocessingGroup" xmlns:wpi="http://schemas.microsoft.com/office/word/2010/wordprocessingInk" xmlns:wne="http://schemas.microsoft.com/office/word/2006/wordml" xmlns:wps="http://schemas.microsoft.com/office/word/2010/wordprocessingShape" mc:Ignorable="w14 w15 wp14">
+<w:document xmlns:wpc="http://schemas.microsoft.com/office/word/2010/wordprocessingCanvas" xmlns:cx="http://schemas.microsoft.com/office/drawing/2014/chartex" xmlns:cx1="http://schemas.microsoft.com/office/drawing/2015/9/8/chartex" xmlns:cx2="http://schemas.microsoft.com/office/drawing/2015/10/21/chartex" xmlns:cx3="http://schemas.microsoft.com/office/drawing/2016/5/9/chartex" xmlns:cx4="http://schemas.microsoft.com/office/drawing/2016/5/10/chartex" xmlns:cx5="http://schemas.microsoft.com/office/drawing/2016/5/11/chartex" xmlns:cx6="http://schemas.microsoft.com/office/drawing/2016/5/12/chartex" xmlns:cx7="http://schemas.microsoft.com/office/drawing/2016/5/13/chartex" xmlns:cx8="http://schemas.microsoft.com/office/drawing/2016/5/14/chartex" xmlns:mc="http://schemas.openxmlformats.org/markup-compatibility/2006" xmlns:aink="http://schemas.microsoft.com/office/drawing/2016/ink" xmlns:am3d="http://schemas.microsoft.com/office/drawing/2017/model3d" xmlns:o="urn:schemas-microsoft-com:office:office" xmlns:r="http://schemas.openxmlformats.org/officeDocument/2006/relationships" xmlns:m="http://schemas.openxmlformats.org/officeDocument/2006/math" xmlns:v="urn:schemas-microsoft-com:vml" xmlns:wp14="http://schemas.microsoft.com/office/word/2010/wordprocessingDrawing" xmlns:wp="http://schemas.openxmlformats.org/drawingml/2006/wordprocessingDrawing" xmlns:w10="urn:schemas-microsoft-com:office:word" xmlns:w="http://schemas.openxmlformats.org/wordprocessingml/2006/main" xmlns:w14="http://schemas.microsoft.com/office/word/2010/wordml" xmlns:w15="http://schemas.microsoft.com/office/word/2012/wordml" xmlns:w16cid="http://schemas.microsoft.com/office/word/2016/wordml/cid" xmlns:w16se="http://schemas.microsoft.com/office/word/2015/wordml/symex" xmlns:wpg="http://schemas.microsoft.com/office/word/2010/wordprocessingGroup" xmlns:wpi="http://schemas.microsoft.com/office/word/2010/wordprocessingInk" xmlns:wne="http://schemas.microsoft.com/office/word/2006/wordml" xmlns:wps="http://schemas.microsoft.com/office/word/2010/wordprocessingShape" mc:Ignorable="w14 w15 w16se w16cid wp14">
   <w:body>
     <w:p>
       <w:pPr>
@@ -721,6 +721,298 @@
         <w:spacing w:line="288" w:lineRule="auto"/>
         <w:rPr>
           <w:b/>
+        </w:rPr>
+      </w:pPr>
+      <w:r>
+        <w:rPr>
+          <w:b/>
+        </w:rPr>
+        <w:t>3)</w:t>
+      </w:r>
+      <w:r>
+        <w:rPr>
+          <w:b/>
+        </w:rPr>
+        <w:t xml:space="preserve"> Backdate to TensorFlow 1.8</w:t>
+      </w:r>
+    </w:p>
+    <w:p>
+      <w:pPr>
+        <w:pStyle w:val="NoSpacing"/>
+        <w:spacing w:line="288" w:lineRule="auto"/>
+      </w:pPr>
+    </w:p>
+    <w:p>
+      <w:pPr>
+        <w:pStyle w:val="NoSpacing"/>
+        <w:spacing w:line="288" w:lineRule="auto"/>
+      </w:pPr>
+      <w:r>
+        <w:t>With the current version of TensorFlow (1.10 as I’m typing this) there are some incompatibilities between TensorFlow 1.10 and models (more on models later) 1.10.  To Remedy these incompatibilities it is necessary to backdate TensorFlow to 1.8.</w:t>
+      </w:r>
+    </w:p>
+    <w:p>
+      <w:pPr>
+        <w:pStyle w:val="NoSpacing"/>
+        <w:spacing w:line="288" w:lineRule="auto"/>
+      </w:pPr>
+    </w:p>
+    <w:p>
+      <w:pPr>
+        <w:pStyle w:val="NoSpacing"/>
+        <w:spacing w:line="288" w:lineRule="auto"/>
+      </w:pPr>
+      <w:r>
+        <w:t>C</w:t>
+      </w:r>
+      <w:r>
+        <w:t>heck your TensorFlow version:</w:t>
+      </w:r>
+    </w:p>
+    <w:p>
+      <w:pPr>
+        <w:pStyle w:val="NoSpacing"/>
+        <w:spacing w:line="288" w:lineRule="auto"/>
+      </w:pPr>
+    </w:p>
+    <w:p>
+      <w:pPr>
+        <w:pStyle w:val="NoSpacing"/>
+        <w:spacing w:line="288" w:lineRule="auto"/>
+        <w:rPr>
+          <w:rFonts w:ascii="Consolas" w:hAnsi="Consolas"/>
+          <w:sz w:val="20"/>
+          <w:szCs w:val="20"/>
+        </w:rPr>
+      </w:pPr>
+      <w:r>
+        <w:rPr>
+          <w:rFonts w:ascii="Consolas" w:hAnsi="Consolas"/>
+          <w:sz w:val="20"/>
+          <w:szCs w:val="20"/>
+        </w:rPr>
+        <w:t>pip3 list</w:t>
+      </w:r>
+    </w:p>
+    <w:p>
+      <w:pPr>
+        <w:pStyle w:val="NoSpacing"/>
+        <w:spacing w:line="288" w:lineRule="auto"/>
+      </w:pPr>
+    </w:p>
+    <w:p>
+      <w:pPr>
+        <w:pStyle w:val="NoSpacing"/>
+        <w:spacing w:line="288" w:lineRule="auto"/>
+      </w:pPr>
+      <w:r>
+        <w:t xml:space="preserve">If not 1.8.0, </w:t>
+      </w:r>
+      <w:r>
+        <w:t>o</w:t>
+      </w:r>
+      <w:r>
+        <w:t xml:space="preserve">pen an </w:t>
+      </w:r>
+      <w:r>
+        <w:rPr>
+          <w:b/>
+          <w:i/>
+        </w:rPr>
+        <w:t>administrative</w:t>
+      </w:r>
+      <w:r>
+        <w:t xml:space="preserve"> </w:t>
+      </w:r>
+      <w:r>
+        <w:t>command prompt and enter:</w:t>
+      </w:r>
+    </w:p>
+    <w:p>
+      <w:pPr>
+        <w:pStyle w:val="NoSpacing"/>
+        <w:spacing w:line="288" w:lineRule="auto"/>
+      </w:pPr>
+    </w:p>
+    <w:p>
+      <w:pPr>
+        <w:pStyle w:val="NoSpacing"/>
+        <w:spacing w:line="288" w:lineRule="auto"/>
+        <w:rPr>
+          <w:rFonts w:ascii="Consolas" w:hAnsi="Consolas"/>
+          <w:sz w:val="20"/>
+          <w:szCs w:val="20"/>
+        </w:rPr>
+      </w:pPr>
+      <w:r>
+        <w:rPr>
+          <w:rFonts w:ascii="Consolas" w:hAnsi="Consolas"/>
+          <w:sz w:val="20"/>
+          <w:szCs w:val="20"/>
+        </w:rPr>
+        <w:t xml:space="preserve">pip3 </w:t>
+      </w:r>
+      <w:r>
+        <w:rPr>
+          <w:rFonts w:ascii="Consolas" w:hAnsi="Consolas"/>
+          <w:sz w:val="20"/>
+          <w:szCs w:val="20"/>
+        </w:rPr>
+        <w:t>uninstall tensorflow</w:t>
+      </w:r>
+    </w:p>
+    <w:p>
+      <w:pPr>
+        <w:pStyle w:val="NoSpacing"/>
+        <w:spacing w:line="288" w:lineRule="auto"/>
+      </w:pPr>
+      <w:r>
+        <w:t>(</w:t>
+      </w:r>
+      <w:r>
+        <w:t>wait until the uninstall is complete)</w:t>
+      </w:r>
+    </w:p>
+    <w:p>
+      <w:pPr>
+        <w:pStyle w:val="NoSpacing"/>
+        <w:spacing w:line="288" w:lineRule="auto"/>
+      </w:pPr>
+    </w:p>
+    <w:p>
+      <w:pPr>
+        <w:pStyle w:val="NoSpacing"/>
+        <w:spacing w:line="288" w:lineRule="auto"/>
+      </w:pPr>
+      <w:r>
+        <w:t>(if using</w:t>
+      </w:r>
+      <w:r>
+        <w:t xml:space="preserve"> TensorFlow</w:t>
+      </w:r>
+      <w:r>
+        <w:t xml:space="preserve"> CPU version)</w:t>
+      </w:r>
+    </w:p>
+    <w:p>
+      <w:pPr>
+        <w:pStyle w:val="NoSpacing"/>
+        <w:spacing w:line="288" w:lineRule="auto"/>
+        <w:rPr>
+          <w:rFonts w:ascii="Consolas" w:hAnsi="Consolas"/>
+          <w:sz w:val="20"/>
+          <w:szCs w:val="20"/>
+        </w:rPr>
+      </w:pPr>
+      <w:r>
+        <w:rPr>
+          <w:rFonts w:ascii="Consolas" w:hAnsi="Consolas"/>
+          <w:sz w:val="20"/>
+          <w:szCs w:val="20"/>
+        </w:rPr>
+        <w:t>pip</w:t>
+      </w:r>
+      <w:r>
+        <w:rPr>
+          <w:rFonts w:ascii="Consolas" w:hAnsi="Consolas"/>
+          <w:sz w:val="20"/>
+          <w:szCs w:val="20"/>
+        </w:rPr>
+        <w:t>3</w:t>
+      </w:r>
+      <w:r>
+        <w:rPr>
+          <w:rFonts w:ascii="Consolas" w:hAnsi="Consolas"/>
+          <w:sz w:val="20"/>
+          <w:szCs w:val="20"/>
+        </w:rPr>
+        <w:t xml:space="preserve"> install --upgrade tensorflow==1.</w:t>
+      </w:r>
+      <w:r>
+        <w:rPr>
+          <w:rFonts w:ascii="Consolas" w:hAnsi="Consolas"/>
+          <w:sz w:val="20"/>
+          <w:szCs w:val="20"/>
+        </w:rPr>
+        <w:t>8</w:t>
+      </w:r>
+      <w:r>
+        <w:rPr>
+          <w:rFonts w:ascii="Consolas" w:hAnsi="Consolas"/>
+          <w:sz w:val="20"/>
+          <w:szCs w:val="20"/>
+        </w:rPr>
+        <w:t>.0</w:t>
+      </w:r>
+    </w:p>
+    <w:p>
+      <w:pPr>
+        <w:pStyle w:val="NoSpacing"/>
+        <w:spacing w:line="288" w:lineRule="auto"/>
+      </w:pPr>
+    </w:p>
+    <w:p>
+      <w:pPr>
+        <w:pStyle w:val="NoSpacing"/>
+        <w:spacing w:line="288" w:lineRule="auto"/>
+      </w:pPr>
+      <w:r>
+        <w:t>(if using</w:t>
+      </w:r>
+      <w:r>
+        <w:t xml:space="preserve"> TensorFlow</w:t>
+      </w:r>
+      <w:r>
+        <w:t xml:space="preserve"> GPU version)</w:t>
+      </w:r>
+    </w:p>
+    <w:p>
+      <w:pPr>
+        <w:pStyle w:val="NoSpacing"/>
+        <w:spacing w:line="288" w:lineRule="auto"/>
+        <w:rPr>
+          <w:rFonts w:ascii="Consolas" w:hAnsi="Consolas"/>
+          <w:sz w:val="20"/>
+          <w:szCs w:val="20"/>
+        </w:rPr>
+      </w:pPr>
+      <w:r>
+        <w:rPr>
+          <w:rFonts w:ascii="Consolas" w:hAnsi="Consolas"/>
+          <w:sz w:val="20"/>
+          <w:szCs w:val="20"/>
+        </w:rPr>
+        <w:t>pip3 install --upgrade tensorflow</w:t>
+      </w:r>
+      <w:r>
+        <w:rPr>
+          <w:rFonts w:ascii="Consolas" w:hAnsi="Consolas"/>
+          <w:sz w:val="20"/>
+          <w:szCs w:val="20"/>
+        </w:rPr>
+        <w:t>-gpu</w:t>
+      </w:r>
+      <w:r>
+        <w:rPr>
+          <w:rFonts w:ascii="Consolas" w:hAnsi="Consolas"/>
+          <w:sz w:val="20"/>
+          <w:szCs w:val="20"/>
+        </w:rPr>
+        <w:t>==1.8.0</w:t>
+      </w:r>
+    </w:p>
+    <w:p>
+      <w:pPr>
+        <w:pStyle w:val="NoSpacing"/>
+        <w:spacing w:line="288" w:lineRule="auto"/>
+      </w:pPr>
+    </w:p>
+    <w:p>
+      <w:pPr>
+        <w:pStyle w:val="NoSpacing"/>
+        <w:spacing w:line="288" w:lineRule="auto"/>
+        <w:rPr>
+          <w:b/>
           <w:sz w:val="24"/>
           <w:szCs w:val="24"/>
         </w:rPr>
@@ -731,7 +1023,7 @@
           <w:sz w:val="24"/>
           <w:szCs w:val="24"/>
         </w:rPr>
-        <w:t>3</w:t>
+        <w:t>4</w:t>
       </w:r>
       <w:r>
         <w:rPr>
@@ -797,8 +1089,6 @@
         <w:pStyle w:val="NoSpacing"/>
         <w:spacing w:line="288" w:lineRule="auto"/>
       </w:pPr>
-      <w:bookmarkStart w:id="0" w:name="_GoBack"/>
-      <w:bookmarkEnd w:id="0"/>
     </w:p>
     <w:p>
       <w:pPr>
@@ -908,7 +1198,7 @@
           <w:sz w:val="24"/>
           <w:szCs w:val="24"/>
         </w:rPr>
-        <w:t>4</w:t>
+        <w:t>5</w:t>
       </w:r>
       <w:r>
         <w:rPr>
@@ -1052,7 +1342,6 @@
         <w:spacing w:line="288" w:lineRule="auto"/>
       </w:pPr>
       <w:r>
-        <w:lastRenderedPageBreak/>
         <w:t xml:space="preserve">Open an </w:t>
       </w:r>
       <w:r>
@@ -1154,7 +1443,7 @@
           <w:sz w:val="24"/>
           <w:szCs w:val="24"/>
         </w:rPr>
-        <w:t>5</w:t>
+        <w:t>6</w:t>
       </w:r>
       <w:r>
         <w:rPr>
@@ -1171,6 +1460,22 @@
           <w:szCs w:val="24"/>
         </w:rPr>
         <w:t>pository</w:t>
+      </w:r>
+      <w:r>
+        <w:rPr>
+          <w:b/>
+          <w:sz w:val="24"/>
+          <w:szCs w:val="24"/>
+        </w:rPr>
+        <w:t xml:space="preserve"> and backdate to commit </w:t>
+      </w:r>
+      <w:r>
+        <w:rPr>
+          <w:b/>
+          <w:sz w:val="24"/>
+          <w:szCs w:val="24"/>
+        </w:rPr>
+        <w:t>dea7ecf</w:t>
       </w:r>
     </w:p>
     <w:p>
@@ -1236,6 +1541,96 @@
       <w:pPr>
         <w:pStyle w:val="NoSpacing"/>
         <w:spacing w:line="288" w:lineRule="auto"/>
+      </w:pPr>
+      <w:r>
+        <w:t>Next, to</w:t>
+      </w:r>
+      <w:r>
+        <w:t xml:space="preserve"> avoid</w:t>
+      </w:r>
+      <w:r>
+        <w:t xml:space="preserve"> compatibility </w:t>
+      </w:r>
+      <w:r>
+        <w:t xml:space="preserve">concerns that seem to be present in the newest version of models, backdate to commit </w:t>
+      </w:r>
+      <w:r>
+        <w:t>dea7ecf</w:t>
+      </w:r>
+      <w:r>
+        <w:t>, which is for models 1.8.1 but is a non-release commit so it will retain the research directory:</w:t>
+      </w:r>
+    </w:p>
+    <w:p>
+      <w:pPr>
+        <w:pStyle w:val="NoSpacing"/>
+        <w:spacing w:line="288" w:lineRule="auto"/>
+      </w:pPr>
+    </w:p>
+    <w:p>
+      <w:pPr>
+        <w:pStyle w:val="NoSpacing"/>
+        <w:spacing w:line="288" w:lineRule="auto"/>
+        <w:rPr>
+          <w:rFonts w:ascii="Consolas" w:hAnsi="Consolas"/>
+          <w:sz w:val="20"/>
+          <w:szCs w:val="20"/>
+        </w:rPr>
+      </w:pPr>
+      <w:r>
+        <w:rPr>
+          <w:rFonts w:ascii="Consolas" w:hAnsi="Consolas"/>
+          <w:sz w:val="20"/>
+          <w:szCs w:val="20"/>
+        </w:rPr>
+        <w:t xml:space="preserve">cd </w:t>
+      </w:r>
+      <w:r>
+        <w:rPr>
+          <w:rFonts w:ascii="Consolas" w:hAnsi="Consolas"/>
+          <w:sz w:val="20"/>
+          <w:szCs w:val="20"/>
+        </w:rPr>
+        <w:t>C:\TensorFlow</w:t>
+      </w:r>
+      <w:r>
+        <w:rPr>
+          <w:rFonts w:ascii="Consolas" w:hAnsi="Consolas"/>
+          <w:sz w:val="20"/>
+          <w:szCs w:val="20"/>
+        </w:rPr>
+        <w:t>\models</w:t>
+      </w:r>
+    </w:p>
+    <w:p>
+      <w:pPr>
+        <w:pStyle w:val="NoSpacing"/>
+        <w:spacing w:line="288" w:lineRule="auto"/>
+        <w:rPr>
+          <w:rFonts w:ascii="Consolas" w:hAnsi="Consolas"/>
+          <w:sz w:val="20"/>
+          <w:szCs w:val="20"/>
+        </w:rPr>
+      </w:pPr>
+      <w:r>
+        <w:rPr>
+          <w:rFonts w:ascii="Consolas" w:hAnsi="Consolas"/>
+          <w:sz w:val="20"/>
+          <w:szCs w:val="20"/>
+        </w:rPr>
+        <w:t>git commit dea7ecf</w:t>
+      </w:r>
+    </w:p>
+    <w:p>
+      <w:pPr>
+        <w:pStyle w:val="NoSpacing"/>
+        <w:spacing w:line="288" w:lineRule="auto"/>
+      </w:pPr>
+    </w:p>
+    <w:p>
+      <w:pPr>
+        <w:pStyle w:val="NoSpacing"/>
+        <w:spacing w:line="288" w:lineRule="auto"/>
         <w:rPr>
           <w:b/>
           <w:sz w:val="24"/>
@@ -1248,7 +1643,7 @@
           <w:sz w:val="24"/>
           <w:szCs w:val="24"/>
         </w:rPr>
-        <w:t>6</w:t>
+        <w:t>7</w:t>
       </w:r>
       <w:r>
         <w:rPr>
@@ -1311,6 +1706,7 @@
         <w:spacing w:line="288" w:lineRule="auto"/>
       </w:pPr>
       <w:r>
+        <w:lastRenderedPageBreak/>
         <w:t xml:space="preserve">Continuing with the TensorFlow Object Detection API readme.md installation instructions, </w:t>
       </w:r>
       <w:r>
@@ -1574,7 +1970,6 @@
         <w:spacing w:line="288" w:lineRule="auto"/>
       </w:pPr>
       <w:r>
-        <w:lastRenderedPageBreak/>
         <w:t>“C:</w:t>
       </w:r>
       <w:r>
@@ -1724,6 +2119,7 @@
         <w:spacing w:line="288" w:lineRule="auto"/>
       </w:pPr>
       <w:r>
+        <w:lastRenderedPageBreak/>
         <w:t xml:space="preserve">Next navigate back to </w:t>
       </w:r>
       <w:r>
@@ -1761,7 +2157,7 @@
           <w:sz w:val="24"/>
           <w:szCs w:val="24"/>
         </w:rPr>
-        <w:t>7</w:t>
+        <w:t>8</w:t>
       </w:r>
       <w:r>
         <w:rPr>
@@ -1941,7 +2337,6 @@
         <w:spacing w:line="288" w:lineRule="auto"/>
       </w:pPr>
       <w:r>
-        <w:lastRenderedPageBreak/>
         <w:t>The actual detection is pretty quick, most of the time in this example is downloading the pre-trained COCO model</w:t>
       </w:r>
       <w:r>
@@ -1968,7 +2363,7 @@
           <w:sz w:val="24"/>
           <w:szCs w:val="24"/>
         </w:rPr>
-        <w:t>8</w:t>
+        <w:t>9</w:t>
       </w:r>
       <w:r>
         <w:rPr>
@@ -2315,6 +2710,7 @@
         <w:spacing w:line="288" w:lineRule="auto"/>
       </w:pPr>
       <w:r>
+        <w:lastRenderedPageBreak/>
         <w:t>C:\Program Files\Python36\</w:t>
       </w:r>
     </w:p>
@@ -2491,7 +2887,6 @@
         <w:rPr>
           <w:noProof/>
         </w:rPr>
-        <w:lastRenderedPageBreak/>
         <w:drawing>
           <wp:inline distT="0" distB="0" distL="0" distR="0" wp14:anchorId="64128C32" wp14:editId="369933A1">
             <wp:extent cx="4934585" cy="3207385"/>
@@ -3068,7 +3463,6 @@
         <w:spacing w:line="288" w:lineRule="auto"/>
       </w:pPr>
       <w:r>
-        <w:lastRenderedPageBreak/>
         <w:t>----------------------------------------------------------------------</w:t>
       </w:r>
     </w:p>
@@ -3190,7 +3584,7 @@
           <w:sz w:val="24"/>
           <w:szCs w:val="24"/>
         </w:rPr>
-        <w:t>9</w:t>
+        <w:t>10</w:t>
       </w:r>
       <w:r>
         <w:rPr>
@@ -3313,6 +3707,7 @@
         <w:spacing w:line="288" w:lineRule="auto"/>
       </w:pPr>
       <w:r>
+        <w:lastRenderedPageBreak/>
         <w:t xml:space="preserve">Downloading at least 110 images is recommended </w:t>
       </w:r>
       <w:r>
@@ -3350,7 +3745,15 @@
           <w:sz w:val="24"/>
           <w:szCs w:val="24"/>
         </w:rPr>
-        <w:t>10</w:t>
+        <w:t>1</w:t>
+      </w:r>
+      <w:r>
+        <w:rPr>
+          <w:b/>
+          <w:sz w:val="24"/>
+          <w:szCs w:val="24"/>
+        </w:rPr>
+        <w:t>1</w:t>
       </w:r>
       <w:r>
         <w:rPr>
@@ -4311,7 +4714,6 @@
           <w:sz w:val="19"/>
           <w:szCs w:val="19"/>
         </w:rPr>
-        <w:lastRenderedPageBreak/>
         <w:tab/>
       </w:r>
       <w:r>
@@ -6709,41 +7111,253 @@
         <w:t xml:space="preserve"> put malware in the pre-built binary that is not in the repository source on GitHub, however I feel this is extraordinarily unlikely.  </w:t>
       </w:r>
       <w:r>
-        <w:t xml:space="preserve">labelImg has a substantial user </w:t>
-      </w:r>
+        <w:t>labelImg has a substantial user community, if the pre-built binary contained malware surely this would have been mentioned in the repo issues or on an online forum somewhere (I was not able to find any comments this effect anywhere).</w:t>
+      </w:r>
+    </w:p>
+    <w:p>
+      <w:pPr>
+        <w:pStyle w:val="NoSpacing"/>
+        <w:spacing w:line="288" w:lineRule="auto"/>
+      </w:pPr>
+    </w:p>
+    <w:p>
+      <w:pPr>
+        <w:pStyle w:val="NoSpacing"/>
+        <w:spacing w:line="288" w:lineRule="auto"/>
+      </w:pPr>
+      <w:r>
+        <w:t xml:space="preserve">If you are obsessed over security, you could read every line in the labelImg GitHub repository to assure there is not any </w:t>
+      </w:r>
+      <w:r>
+        <w:t>malicious</w:t>
+      </w:r>
+      <w:r>
+        <w:t xml:space="preserve"> content, then follow the readme.md instructions to build from source.  However, I’ve used the pre-build binary for a while with no ill effects, I’m pretty confident it’s more than safe and reviewing every line of source then compiling from source is almost for certain not necessary.</w:t>
+      </w:r>
+      <w:r>
+        <w:t xml:space="preserve">  However, I cannot personally guarantee this </w:t>
+      </w:r>
+      <w:r>
+        <w:t>so</w:t>
+      </w:r>
+      <w:r>
+        <w:t xml:space="preserve"> if you demand the utmost in security then reviewing every line of code and compiling from source is the only option.</w:t>
+      </w:r>
+    </w:p>
+    <w:p>
+      <w:pPr>
+        <w:pStyle w:val="NoSpacing"/>
+        <w:spacing w:line="288" w:lineRule="auto"/>
+      </w:pPr>
+    </w:p>
+    <w:p>
+      <w:pPr>
+        <w:pStyle w:val="NoSpacing"/>
+        <w:spacing w:line="288" w:lineRule="auto"/>
+        <w:rPr>
+          <w:b/>
+        </w:rPr>
+      </w:pPr>
+      <w:r>
+        <w:rPr>
+          <w:b/>
+        </w:rPr>
+        <w:t>1</w:t>
+      </w:r>
+      <w:r>
+        <w:rPr>
+          <w:b/>
+        </w:rPr>
+        <w:t>2</w:t>
+      </w:r>
+      <w:r>
+        <w:rPr>
+          <w:b/>
+        </w:rPr>
+        <w:t>)</w:t>
+      </w:r>
+      <w:r>
+        <w:rPr>
+          <w:b/>
+        </w:rPr>
+        <w:t xml:space="preserve"> Make “</w:t>
+      </w:r>
+      <w:proofErr w:type="spellStart"/>
+      <w:r>
+        <w:rPr>
+          <w:b/>
+        </w:rPr>
+        <w:t>training_images</w:t>
+      </w:r>
+      <w:proofErr w:type="spellEnd"/>
+      <w:r>
+        <w:rPr>
+          <w:b/>
+        </w:rPr>
+        <w:t>” and “test_images” directories, then copy each image / .xml pair</w:t>
+      </w:r>
+      <w:r>
+        <w:rPr>
+          <w:b/>
+        </w:rPr>
+        <w:t xml:space="preserve"> into these</w:t>
+      </w:r>
+    </w:p>
+    <w:p>
+      <w:pPr>
+        <w:pStyle w:val="NoSpacing"/>
+        <w:spacing w:line="288" w:lineRule="auto"/>
+      </w:pPr>
+    </w:p>
+    <w:p>
+      <w:pPr>
+        <w:pStyle w:val="NoSpacing"/>
+        <w:spacing w:line="288" w:lineRule="auto"/>
+      </w:pPr>
+      <w:r>
+        <w:t xml:space="preserve">In </w:t>
+      </w:r>
+      <w:r>
+        <w:rPr>
+          <w:b/>
+          <w:i/>
+          <w:color w:val="0000FF"/>
+        </w:rPr>
+        <w:t>(repository_location)</w:t>
+      </w:r>
+      <w:r>
+        <w:t>, make a directory “</w:t>
+      </w:r>
+      <w:r>
+        <w:t>training_images</w:t>
+      </w:r>
+      <w:r>
+        <w:t>”</w:t>
+      </w:r>
+      <w:r>
+        <w:t xml:space="preserve"> and a directory “test_images”.  </w:t>
+      </w:r>
+      <w:r>
+        <w:t>From wherever you saved your images and associated .xml files from the previous step, copy</w:t>
+      </w:r>
+      <w:r>
+        <w:t xml:space="preserve"> (make sure to copy rather than move to preserve the originals)</w:t>
+      </w:r>
+      <w:r>
+        <w:t xml:space="preserve"> them all into the</w:t>
+      </w:r>
+      <w:r>
+        <w:t xml:space="preserve"> “test_images”</w:t>
+      </w:r>
+      <w:r>
+        <w:t xml:space="preserve"> directory</w:t>
+      </w:r>
+      <w:r>
+        <w:t xml:space="preserve"> you just made</w:t>
+      </w:r>
+      <w:r>
+        <w:t xml:space="preserve">, for example in my case I would copy the </w:t>
+      </w:r>
+      <w:r>
+        <w:t>images and the associated .xml files</w:t>
+      </w:r>
+      <w:r>
+        <w:t xml:space="preserve"> to:</w:t>
+      </w:r>
+    </w:p>
+    <w:p>
+      <w:pPr>
+        <w:pStyle w:val="NoSpacing"/>
+        <w:spacing w:line="288" w:lineRule="auto"/>
+      </w:pPr>
+    </w:p>
+    <w:p>
+      <w:pPr>
+        <w:pStyle w:val="NoSpacing"/>
+        <w:spacing w:line="288" w:lineRule="auto"/>
+      </w:pPr>
+      <w:r>
+        <w:t>C:\Users\cdahms\Documents\TensorFlow_Tut_3_Object_Detection_Walk-through</w:t>
+      </w:r>
+      <w:r>
+        <w:t>\test_images</w:t>
+      </w:r>
+    </w:p>
+    <w:p>
+      <w:pPr>
+        <w:pStyle w:val="NoSpacing"/>
+        <w:spacing w:line="288" w:lineRule="auto"/>
+      </w:pPr>
+    </w:p>
+    <w:p>
+      <w:pPr>
+        <w:pStyle w:val="NoSpacing"/>
+        <w:spacing w:line="288" w:lineRule="auto"/>
+      </w:pPr>
+      <w:r>
+        <w:t xml:space="preserve">Note that although the file location is included in the .xml files, this will be removed when we convert to .csv in the </w:t>
+      </w:r>
+      <w:r>
+        <w:t xml:space="preserve">next </w:t>
+      </w:r>
+      <w:r>
+        <w:t>step, so it is not necessary to update this file location when moving the .xml files.</w:t>
+      </w:r>
+    </w:p>
+    <w:p>
+      <w:pPr>
+        <w:pStyle w:val="NoSpacing"/>
+        <w:spacing w:line="288" w:lineRule="auto"/>
+      </w:pPr>
+    </w:p>
+    <w:p>
+      <w:pPr>
+        <w:pStyle w:val="NoSpacing"/>
+        <w:spacing w:line="288" w:lineRule="auto"/>
+      </w:pPr>
       <w:r>
         <w:lastRenderedPageBreak/>
-        <w:t>community, if the pre-built binary contained malware surely this would have been mentioned in the repo issues or on an online forum somewhere (I was not able to find any comments this effect anywhere).</w:t>
-      </w:r>
-    </w:p>
-    <w:p>
-      <w:pPr>
-        <w:pStyle w:val="NoSpacing"/>
-        <w:spacing w:line="288" w:lineRule="auto"/>
-      </w:pPr>
-    </w:p>
-    <w:p>
-      <w:pPr>
-        <w:pStyle w:val="NoSpacing"/>
-        <w:spacing w:line="288" w:lineRule="auto"/>
-      </w:pPr>
-      <w:r>
-        <w:t xml:space="preserve">If you are obsessed over security, you could read every line in the labelImg GitHub repository to assure there is not any </w:t>
-      </w:r>
-      <w:r>
-        <w:t>malicious</w:t>
-      </w:r>
-      <w:r>
-        <w:t xml:space="preserve"> content, then follow the readme.md instructions to build from source.  However, I’ve used the pre-build binary for a while with no ill effects, I’m pretty confident it’s more than safe and reviewing every line of source then compiling from source is almost for certain not necessary.</w:t>
-      </w:r>
-      <w:r>
-        <w:t xml:space="preserve">  However, I cannot personally guarantee this </w:t>
-      </w:r>
-      <w:r>
-        <w:t>so</w:t>
-      </w:r>
-      <w:r>
-        <w:t xml:space="preserve"> if you demand the utmost in security then reviewing every line of code and compiling from source is the only option.</w:t>
+        <w:t>Next, choose 10 images and the associated .xml files to test on and move</w:t>
+      </w:r>
+      <w:r>
+        <w:t xml:space="preserve"> (don’t copy)</w:t>
+      </w:r>
+      <w:r>
+        <w:t xml:space="preserve"> those</w:t>
+      </w:r>
+      <w:r>
+        <w:t xml:space="preserve"> from </w:t>
+      </w:r>
+      <w:r>
+        <w:rPr>
+          <w:b/>
+          <w:i/>
+          <w:color w:val="0000FF"/>
+        </w:rPr>
+        <w:t>(repository_location)</w:t>
+      </w:r>
+      <w:r>
+        <w:t>\training_images</w:t>
+      </w:r>
+      <w:r>
+        <w:t xml:space="preserve"> into</w:t>
+      </w:r>
+      <w:r>
+        <w:t xml:space="preserve"> </w:t>
+      </w:r>
+      <w:r>
+        <w:rPr>
+          <w:b/>
+          <w:i/>
+          <w:color w:val="0000FF"/>
+        </w:rPr>
+        <w:t>(repository_location)</w:t>
+      </w:r>
+      <w:r>
+        <w:t>\test_images</w:t>
+      </w:r>
+      <w:r>
+        <w:t>.  Note that we are separating out the images we will use before training (the next step) so the images we test on will not have been used for training.</w:t>
       </w:r>
     </w:p>
     <w:p>
@@ -6770,436 +7384,231 @@
         <w:rPr>
           <w:b/>
         </w:rPr>
+        <w:t>3</w:t>
+      </w:r>
+      <w:r>
+        <w:rPr>
+          <w:b/>
+        </w:rPr>
+        <w:t xml:space="preserve">) </w:t>
+      </w:r>
+      <w:r>
+        <w:rPr>
+          <w:b/>
+        </w:rPr>
+        <w:t xml:space="preserve">Run </w:t>
+      </w:r>
+      <w:r>
+        <w:rPr>
+          <w:b/>
+          <w:i/>
+          <w:color w:val="0000FF"/>
+        </w:rPr>
+        <w:t>1_xml_to_csv.py</w:t>
+      </w:r>
+      <w:r>
+        <w:rPr>
+          <w:b/>
+        </w:rPr>
+        <w:t xml:space="preserve"> to c</w:t>
+      </w:r>
+      <w:r>
+        <w:rPr>
+          <w:b/>
+        </w:rPr>
+        <w:t>onvert</w:t>
+      </w:r>
+      <w:r>
+        <w:rPr>
+          <w:b/>
+        </w:rPr>
+        <w:t xml:space="preserve"> the</w:t>
+      </w:r>
+      <w:r>
+        <w:rPr>
+          <w:b/>
+        </w:rPr>
+        <w:t xml:space="preserve"> .xml file for each image to 2 .csv files, one for training and one for </w:t>
+      </w:r>
+      <w:r>
+        <w:rPr>
+          <w:b/>
+        </w:rPr>
+        <w:t>evaluation</w:t>
+      </w:r>
+    </w:p>
+    <w:p>
+      <w:pPr>
+        <w:pStyle w:val="NoSpacing"/>
+        <w:spacing w:line="288" w:lineRule="auto"/>
+      </w:pPr>
+    </w:p>
+    <w:p>
+      <w:pPr>
+        <w:pStyle w:val="NoSpacing"/>
+        <w:spacing w:line="288" w:lineRule="auto"/>
+      </w:pPr>
+      <w:r>
+        <w:t xml:space="preserve">Next, in </w:t>
+      </w:r>
+      <w:r>
+        <w:rPr>
+          <w:b/>
+          <w:i/>
+          <w:color w:val="0000FF"/>
+        </w:rPr>
+        <w:t>(repository_location)</w:t>
+      </w:r>
+      <w:r>
+        <w:t>, make a directory “training_data”, the script we are about to run will write two .csv files which summarize the .xml content to this location.</w:t>
+      </w:r>
+    </w:p>
+    <w:p>
+      <w:pPr>
+        <w:pStyle w:val="NoSpacing"/>
+        <w:spacing w:line="288" w:lineRule="auto"/>
+      </w:pPr>
+    </w:p>
+    <w:p>
+      <w:pPr>
+        <w:pStyle w:val="NoSpacing"/>
+        <w:spacing w:line="288" w:lineRule="auto"/>
+      </w:pPr>
+      <w:r>
+        <w:t>With your chosen Python editor,</w:t>
+      </w:r>
+      <w:r>
+        <w:t xml:space="preserve"> </w:t>
+      </w:r>
+      <w:r>
+        <w:t xml:space="preserve">in </w:t>
+      </w:r>
+      <w:r>
+        <w:rPr>
+          <w:b/>
+          <w:i/>
+          <w:color w:val="0000FF"/>
+        </w:rPr>
+        <w:t>(repository_location)</w:t>
+      </w:r>
+      <w:r>
+        <w:t xml:space="preserve"> open the file “</w:t>
+      </w:r>
+      <w:r>
+        <w:t>1_xml_to_csv</w:t>
+      </w:r>
+      <w:r>
+        <w:t>.py”</w:t>
+      </w:r>
+      <w:r>
+        <w:t>.  V</w:t>
+      </w:r>
+      <w:r>
+        <w:t xml:space="preserve">erify the paths in the module level variables section at the top are correct, the run the script, then check the data directory in </w:t>
+      </w:r>
+      <w:r>
+        <w:rPr>
+          <w:b/>
+          <w:i/>
+          <w:color w:val="0000FF"/>
+        </w:rPr>
+        <w:t>(repository_location)</w:t>
+      </w:r>
+      <w:r>
+        <w:t xml:space="preserve"> and you should find “train_labels.csv” and “</w:t>
+      </w:r>
+      <w:r>
+        <w:t>eval</w:t>
+      </w:r>
+      <w:r>
+        <w:t>_labels.csv”, for example in my case in location of these files would be:</w:t>
+      </w:r>
+    </w:p>
+    <w:p>
+      <w:pPr>
+        <w:pStyle w:val="NoSpacing"/>
+        <w:spacing w:line="288" w:lineRule="auto"/>
+      </w:pPr>
+    </w:p>
+    <w:p>
+      <w:pPr>
+        <w:pStyle w:val="NoSpacing"/>
+        <w:spacing w:line="288" w:lineRule="auto"/>
+      </w:pPr>
+      <w:r>
+        <w:t>C:\Users\cdahms\Documents\TensorFlow_Tut_3_Object_Detection_Walk-through</w:t>
+      </w:r>
+      <w:r>
+        <w:t>\data</w:t>
+      </w:r>
+      <w:r>
+        <w:t>\</w:t>
+      </w:r>
+      <w:r>
+        <w:t>train_labels.csv</w:t>
+      </w:r>
+    </w:p>
+    <w:p>
+      <w:pPr>
+        <w:pStyle w:val="NoSpacing"/>
+        <w:spacing w:line="288" w:lineRule="auto"/>
+      </w:pPr>
+      <w:r>
+        <w:t>C:\Users\cdahms\Documents\TensorFlow_Tut_3_Object_Detection_Walk-through</w:t>
+      </w:r>
+      <w:r>
+        <w:t>\data</w:t>
+      </w:r>
+      <w:r>
+        <w:t>\</w:t>
+      </w:r>
+      <w:r>
+        <w:t>eval</w:t>
+      </w:r>
+      <w:r>
+        <w:t>_labels.csv</w:t>
+      </w:r>
+    </w:p>
+    <w:p>
+      <w:pPr>
+        <w:pStyle w:val="NoSpacing"/>
+        <w:spacing w:line="288" w:lineRule="auto"/>
+      </w:pPr>
+    </w:p>
+    <w:p>
+      <w:pPr>
+        <w:pStyle w:val="NoSpacing"/>
+        <w:spacing w:line="288" w:lineRule="auto"/>
+      </w:pPr>
+      <w:r>
+        <w:t>Open these files in Notepad or any other editor that will show .csv file content without suggesting to convert to a different format.  Opening these .csv files with Excel is not recommended since Excel will try to get you to convert to .xlsx file format which we don’t want to do.  Verify the files are not empty and contain roughly the correct number of lines for the images you used.  Note that there will be a line in each .csv file for each box drawn, not a line for each image.  i.e. if in your training set you had 100 images and drew a total of 250 boxes, there should be 250 lines in your train_labels.csv file (not 100 lines).</w:t>
+      </w:r>
+    </w:p>
+    <w:p>
+      <w:pPr>
+        <w:pStyle w:val="NoSpacing"/>
+        <w:spacing w:line="288" w:lineRule="auto"/>
+      </w:pPr>
+    </w:p>
+    <w:p>
+      <w:pPr>
+        <w:pStyle w:val="NoSpacing"/>
+        <w:spacing w:line="288" w:lineRule="auto"/>
+        <w:rPr>
+          <w:b/>
+        </w:rPr>
+      </w:pPr>
+      <w:r>
+        <w:rPr>
+          <w:b/>
+        </w:rPr>
         <w:t>1</w:t>
       </w:r>
       <w:r>
         <w:rPr>
           <w:b/>
         </w:rPr>
-        <w:t>)</w:t>
-      </w:r>
-      <w:r>
-        <w:rPr>
-          <w:b/>
-        </w:rPr>
-        <w:t xml:space="preserve"> Make “training_images” and “test_images” directories, then copy each image / .xml pair</w:t>
-      </w:r>
-      <w:r>
-        <w:rPr>
-          <w:b/>
-        </w:rPr>
-        <w:t xml:space="preserve"> into these</w:t>
-      </w:r>
-    </w:p>
-    <w:p>
-      <w:pPr>
-        <w:pStyle w:val="NoSpacing"/>
-        <w:spacing w:line="288" w:lineRule="auto"/>
-      </w:pPr>
-    </w:p>
-    <w:p>
-      <w:pPr>
-        <w:pStyle w:val="NoSpacing"/>
-        <w:spacing w:line="288" w:lineRule="auto"/>
-      </w:pPr>
-      <w:r>
-        <w:t xml:space="preserve">In </w:t>
-      </w:r>
-      <w:r>
-        <w:rPr>
-          <w:b/>
-          <w:i/>
-          <w:color w:val="0000FF"/>
-        </w:rPr>
-        <w:t>(repository_location)</w:t>
-      </w:r>
-      <w:r>
-        <w:t>, make a directory “</w:t>
-      </w:r>
-      <w:r>
-        <w:t>training_images</w:t>
-      </w:r>
-      <w:r>
-        <w:t>”</w:t>
-      </w:r>
-      <w:r>
-        <w:t xml:space="preserve"> and a directory “test_images”.  </w:t>
-      </w:r>
-      <w:r>
-        <w:t>From wherever you saved your images and associated .xml files from the previous step, copy</w:t>
-      </w:r>
-      <w:r>
-        <w:t xml:space="preserve"> (make sure to copy rather than move to preserve the originals)</w:t>
-      </w:r>
-      <w:r>
-        <w:t xml:space="preserve"> them all into the</w:t>
-      </w:r>
-      <w:r>
-        <w:t xml:space="preserve"> “test_images”</w:t>
-      </w:r>
-      <w:r>
-        <w:t xml:space="preserve"> directory</w:t>
-      </w:r>
-      <w:r>
-        <w:t xml:space="preserve"> you just made</w:t>
-      </w:r>
-      <w:r>
-        <w:t xml:space="preserve">, for example in my case I would copy the </w:t>
-      </w:r>
-      <w:r>
-        <w:t>images and the associated .xml files</w:t>
-      </w:r>
-      <w:r>
-        <w:t xml:space="preserve"> to:</w:t>
-      </w:r>
-    </w:p>
-    <w:p>
-      <w:pPr>
-        <w:pStyle w:val="NoSpacing"/>
-        <w:spacing w:line="288" w:lineRule="auto"/>
-      </w:pPr>
-    </w:p>
-    <w:p>
-      <w:pPr>
-        <w:pStyle w:val="NoSpacing"/>
-        <w:spacing w:line="288" w:lineRule="auto"/>
-      </w:pPr>
-      <w:r>
-        <w:t>C:\Users\cdahms\Documents\TensorFlow_Tut_3_Object_Detection_Walk-through</w:t>
-      </w:r>
-      <w:r>
-        <w:t>\test_images</w:t>
-      </w:r>
-    </w:p>
-    <w:p>
-      <w:pPr>
-        <w:pStyle w:val="NoSpacing"/>
-        <w:spacing w:line="288" w:lineRule="auto"/>
-      </w:pPr>
-    </w:p>
-    <w:p>
-      <w:pPr>
-        <w:pStyle w:val="NoSpacing"/>
-        <w:spacing w:line="288" w:lineRule="auto"/>
-      </w:pPr>
-      <w:r>
-        <w:t xml:space="preserve">Note that although the file location is included in the .xml files, this will be removed when we convert to .csv in the </w:t>
-      </w:r>
-      <w:r>
-        <w:t xml:space="preserve">next </w:t>
-      </w:r>
-      <w:r>
-        <w:t>step, so it is not necessary to update this file location when moving the .xml files.</w:t>
-      </w:r>
-    </w:p>
-    <w:p>
-      <w:pPr>
-        <w:pStyle w:val="NoSpacing"/>
-        <w:spacing w:line="288" w:lineRule="auto"/>
-      </w:pPr>
-    </w:p>
-    <w:p>
-      <w:pPr>
-        <w:pStyle w:val="NoSpacing"/>
-        <w:spacing w:line="288" w:lineRule="auto"/>
-      </w:pPr>
-      <w:r>
-        <w:t>Next, choose 10 images and the associated .xml files to test on and move</w:t>
-      </w:r>
-      <w:r>
-        <w:t xml:space="preserve"> (don’t copy)</w:t>
-      </w:r>
-      <w:r>
-        <w:t xml:space="preserve"> those</w:t>
-      </w:r>
-      <w:r>
-        <w:t xml:space="preserve"> from </w:t>
-      </w:r>
-      <w:r>
-        <w:rPr>
-          <w:b/>
-          <w:i/>
-          <w:color w:val="0000FF"/>
-        </w:rPr>
-        <w:t>(repository_location)</w:t>
-      </w:r>
-      <w:r>
-        <w:t>\training_images</w:t>
-      </w:r>
-      <w:r>
-        <w:t xml:space="preserve"> into</w:t>
-      </w:r>
-      <w:r>
-        <w:t xml:space="preserve"> </w:t>
-      </w:r>
-      <w:r>
-        <w:rPr>
-          <w:b/>
-          <w:i/>
-          <w:color w:val="0000FF"/>
-        </w:rPr>
-        <w:t>(repository_location)</w:t>
-      </w:r>
-      <w:r>
-        <w:t>\test_images</w:t>
-      </w:r>
-      <w:r>
-        <w:t>.  Note that we are separating out the images we will use before training (the next step) so the images we test on will not have been used for training.</w:t>
-      </w:r>
-    </w:p>
-    <w:p>
-      <w:pPr>
-        <w:pStyle w:val="NoSpacing"/>
-        <w:spacing w:line="288" w:lineRule="auto"/>
-      </w:pPr>
-    </w:p>
-    <w:p>
-      <w:pPr>
-        <w:pStyle w:val="NoSpacing"/>
-        <w:spacing w:line="288" w:lineRule="auto"/>
-        <w:rPr>
-          <w:b/>
-        </w:rPr>
-      </w:pPr>
-      <w:r>
-        <w:rPr>
-          <w:b/>
-        </w:rPr>
-        <w:t>1</w:t>
-      </w:r>
-      <w:r>
-        <w:rPr>
-          <w:b/>
-        </w:rPr>
-        <w:t>2</w:t>
-      </w:r>
-      <w:r>
-        <w:rPr>
-          <w:b/>
-        </w:rPr>
-        <w:t xml:space="preserve">) </w:t>
-      </w:r>
-      <w:r>
-        <w:rPr>
-          <w:b/>
-        </w:rPr>
-        <w:t xml:space="preserve">Run </w:t>
-      </w:r>
-      <w:r>
-        <w:rPr>
-          <w:b/>
-          <w:i/>
-          <w:color w:val="0000FF"/>
-        </w:rPr>
-        <w:t>1_xml_to_csv.py</w:t>
-      </w:r>
-      <w:r>
-        <w:rPr>
-          <w:b/>
-        </w:rPr>
-        <w:t xml:space="preserve"> to c</w:t>
-      </w:r>
-      <w:r>
-        <w:rPr>
-          <w:b/>
-        </w:rPr>
-        <w:t>onvert</w:t>
-      </w:r>
-      <w:r>
-        <w:rPr>
-          <w:b/>
-        </w:rPr>
-        <w:t xml:space="preserve"> the</w:t>
-      </w:r>
-      <w:r>
-        <w:rPr>
-          <w:b/>
-        </w:rPr>
-        <w:t xml:space="preserve"> .xml file for each image to 2 .csv files, one for training and one for </w:t>
-      </w:r>
-      <w:r>
-        <w:rPr>
-          <w:b/>
-        </w:rPr>
-        <w:t>evaluation</w:t>
-      </w:r>
-    </w:p>
-    <w:p>
-      <w:pPr>
-        <w:pStyle w:val="NoSpacing"/>
-        <w:spacing w:line="288" w:lineRule="auto"/>
-      </w:pPr>
-    </w:p>
-    <w:p>
-      <w:pPr>
-        <w:pStyle w:val="NoSpacing"/>
-        <w:spacing w:line="288" w:lineRule="auto"/>
-      </w:pPr>
-      <w:r>
-        <w:t xml:space="preserve">Next, in </w:t>
-      </w:r>
-      <w:r>
-        <w:rPr>
-          <w:b/>
-          <w:i/>
-          <w:color w:val="0000FF"/>
-        </w:rPr>
-        <w:t>(repository_location)</w:t>
-      </w:r>
-      <w:r>
-        <w:t>, make a directory “training_data”, the script we are about to run will write two .csv files which summarize the .xml content to this location.</w:t>
-      </w:r>
-    </w:p>
-    <w:p>
-      <w:pPr>
-        <w:pStyle w:val="NoSpacing"/>
-        <w:spacing w:line="288" w:lineRule="auto"/>
-      </w:pPr>
-    </w:p>
-    <w:p>
-      <w:pPr>
-        <w:pStyle w:val="NoSpacing"/>
-        <w:spacing w:line="288" w:lineRule="auto"/>
-      </w:pPr>
-      <w:r>
-        <w:t>With your chosen Python editor,</w:t>
-      </w:r>
-      <w:r>
-        <w:t xml:space="preserve"> </w:t>
-      </w:r>
-      <w:r>
-        <w:t xml:space="preserve">in </w:t>
-      </w:r>
-      <w:r>
-        <w:rPr>
-          <w:b/>
-          <w:i/>
-          <w:color w:val="0000FF"/>
-        </w:rPr>
-        <w:t>(repository_location)</w:t>
-      </w:r>
-      <w:r>
-        <w:t xml:space="preserve"> open the file “</w:t>
-      </w:r>
-      <w:r>
-        <w:t>1_xml_to_csv</w:t>
-      </w:r>
-      <w:r>
-        <w:t>.py”</w:t>
-      </w:r>
-      <w:r>
-        <w:t>.  V</w:t>
-      </w:r>
-      <w:r>
-        <w:t xml:space="preserve">erify the paths in the module level variables section at the top are correct, the run the script, then check the data directory in </w:t>
-      </w:r>
-      <w:r>
-        <w:rPr>
-          <w:b/>
-          <w:i/>
-          <w:color w:val="0000FF"/>
-        </w:rPr>
-        <w:t>(repository_location)</w:t>
-      </w:r>
-      <w:r>
-        <w:t xml:space="preserve"> and you should find “train_labels.csv” and “</w:t>
-      </w:r>
-      <w:r>
-        <w:t>eval</w:t>
-      </w:r>
-      <w:r>
-        <w:t>_labels.csv”, for example in my case in location of these files would be:</w:t>
-      </w:r>
-    </w:p>
-    <w:p>
-      <w:pPr>
-        <w:pStyle w:val="NoSpacing"/>
-        <w:spacing w:line="288" w:lineRule="auto"/>
-      </w:pPr>
-    </w:p>
-    <w:p>
-      <w:pPr>
-        <w:pStyle w:val="NoSpacing"/>
-        <w:spacing w:line="288" w:lineRule="auto"/>
-      </w:pPr>
-      <w:r>
-        <w:t>C:\Users\cdahms\Documents\TensorFlow_Tut_3_Object_Detection_Walk-through</w:t>
-      </w:r>
-      <w:r>
-        <w:t>\data</w:t>
-      </w:r>
-      <w:r>
-        <w:t>\</w:t>
-      </w:r>
-      <w:r>
-        <w:t>train_labels.csv</w:t>
-      </w:r>
-    </w:p>
-    <w:p>
-      <w:pPr>
-        <w:pStyle w:val="NoSpacing"/>
-        <w:spacing w:line="288" w:lineRule="auto"/>
-      </w:pPr>
-      <w:r>
-        <w:t>C:\Users\cdahms\Documents\TensorFlow_Tut_3_Object_Detection_Walk-through</w:t>
-      </w:r>
-      <w:r>
-        <w:t>\data</w:t>
-      </w:r>
-      <w:r>
-        <w:t>\</w:t>
-      </w:r>
-      <w:r>
-        <w:t>eval</w:t>
-      </w:r>
-      <w:r>
-        <w:t>_labels.csv</w:t>
-      </w:r>
-    </w:p>
-    <w:p>
-      <w:pPr>
-        <w:pStyle w:val="NoSpacing"/>
-        <w:spacing w:line="288" w:lineRule="auto"/>
-      </w:pPr>
-    </w:p>
-    <w:p>
-      <w:pPr>
-        <w:pStyle w:val="NoSpacing"/>
-        <w:spacing w:line="288" w:lineRule="auto"/>
-      </w:pPr>
-      <w:r>
-        <w:t xml:space="preserve">Open these files in Notepad or any other editor that will show .csv file content without suggesting to convert to a different format.  Opening these .csv files with Excel is not recommended since Excel will try to get you to convert </w:t>
-      </w:r>
-      <w:r>
-        <w:lastRenderedPageBreak/>
-        <w:t>to .xlsx file format which we don’t want to do.  Verify the files are not empty and contain roughly the correct number of lines for the images you used.  Note that there will be a line in each .csv file for each box drawn, not a line for each image.  i.e. if in your training set you had 100 images and drew a total of 250 boxes, there should be 250 lines in your train_labels.csv file (not 100 lines).</w:t>
-      </w:r>
-    </w:p>
-    <w:p>
-      <w:pPr>
-        <w:pStyle w:val="NoSpacing"/>
-        <w:spacing w:line="288" w:lineRule="auto"/>
-      </w:pPr>
-    </w:p>
-    <w:p>
-      <w:pPr>
-        <w:pStyle w:val="NoSpacing"/>
-        <w:spacing w:line="288" w:lineRule="auto"/>
-        <w:rPr>
-          <w:b/>
-        </w:rPr>
-      </w:pPr>
-      <w:r>
-        <w:rPr>
-          <w:b/>
-        </w:rPr>
-        <w:t>1</w:t>
-      </w:r>
-      <w:r>
-        <w:rPr>
-          <w:b/>
-        </w:rPr>
-        <w:t>3</w:t>
+        <w:t>4</w:t>
       </w:r>
       <w:r>
         <w:rPr>
@@ -7598,6 +8007,7 @@
           <w:sz w:val="19"/>
           <w:szCs w:val="19"/>
         </w:rPr>
+        <w:lastRenderedPageBreak/>
         <w:t xml:space="preserve">if </w:t>
       </w:r>
       <w:r>
@@ -7986,7 +8396,7 @@
           <w:sz w:val="24"/>
           <w:szCs w:val="24"/>
         </w:rPr>
-        <w:t>4</w:t>
+        <w:t>5</w:t>
       </w:r>
       <w:r>
         <w:rPr>
@@ -8121,7 +8531,6 @@
         <w:spacing w:line="288" w:lineRule="auto"/>
       </w:pPr>
       <w:r>
-        <w:lastRenderedPageBreak/>
         <w:t>You can</w:t>
       </w:r>
       <w:r>
@@ -8398,7 +8807,7 @@
           <w:sz w:val="24"/>
           <w:szCs w:val="24"/>
         </w:rPr>
-        <w:t>5</w:t>
+        <w:t>6</w:t>
       </w:r>
       <w:r>
         <w:rPr>
@@ -8548,7 +8957,6 @@
         <w:spacing w:line="288" w:lineRule="auto"/>
       </w:pPr>
       <w:r>
-        <w:lastRenderedPageBreak/>
         <w:t xml:space="preserve">If you’re detecting something other than traffic lights, change the name to match </w:t>
       </w:r>
       <w:r>
@@ -8650,7 +9058,7 @@
           <w:sz w:val="24"/>
           <w:szCs w:val="24"/>
         </w:rPr>
-        <w:t>6</w:t>
+        <w:t>7</w:t>
       </w:r>
       <w:r>
         <w:rPr>
@@ -8843,7 +9251,11 @@
         </w:r>
       </w:hyperlink>
       <w:r>
-        <w:t xml:space="preserve"> would probably be the best way to determine what modifications to make to any of the other config files located at </w:t>
+        <w:t xml:space="preserve"> would probably be the best way to determine what modifications to make to any of the other </w:t>
+      </w:r>
+      <w:r>
+        <w:lastRenderedPageBreak/>
+        <w:t xml:space="preserve">config files located at </w:t>
       </w:r>
       <w:hyperlink r:id="rId39" w:history="1">
         <w:r>
@@ -9116,7 +9528,6 @@
           <w:sz w:val="20"/>
           <w:szCs w:val="20"/>
         </w:rPr>
-        <w:lastRenderedPageBreak/>
         <w:t>fine_tune_checkpoint: "</w:t>
       </w:r>
       <w:r>
@@ -9641,7 +10052,7 @@
           <w:sz w:val="24"/>
           <w:szCs w:val="24"/>
         </w:rPr>
-        <w:t>7</w:t>
+        <w:t>8</w:t>
       </w:r>
       <w:r>
         <w:rPr>
@@ -9759,6 +10170,7 @@
         <w:rPr>
           <w:noProof/>
         </w:rPr>
+        <w:lastRenderedPageBreak/>
         <w:drawing>
           <wp:inline distT="0" distB="0" distL="0" distR="0">
             <wp:extent cx="6495415" cy="3642995"/>
@@ -9874,7 +10286,6 @@
         <w:rPr>
           <w:noProof/>
         </w:rPr>
-        <w:lastRenderedPageBreak/>
         <w:drawing>
           <wp:inline distT="0" distB="0" distL="0" distR="0">
             <wp:extent cx="6487795" cy="3244215"/>
@@ -9955,7 +10366,7 @@
           <w:sz w:val="24"/>
           <w:szCs w:val="24"/>
         </w:rPr>
-        <w:t>8</w:t>
+        <w:t>9</w:t>
       </w:r>
       <w:r>
         <w:rPr>
@@ -10028,6 +10439,7 @@
         <w:spacing w:line="288" w:lineRule="auto"/>
       </w:pPr>
       <w:r>
+        <w:lastRenderedPageBreak/>
         <w:t>In your chosen Python editor open</w:t>
       </w:r>
       <w:r>
@@ -10233,24 +10645,32 @@
           <w:sz w:val="24"/>
           <w:szCs w:val="24"/>
         </w:rPr>
-        <w:t xml:space="preserve">19) Run </w:t>
-      </w:r>
-      <w:r>
-        <w:rPr>
-          <w:b/>
-          <w:i/>
-          <w:color w:val="0000FF"/>
+        <w:t>20</w:t>
+      </w:r>
+      <w:r>
+        <w:rPr>
+          <w:b/>
           <w:sz w:val="24"/>
           <w:szCs w:val="24"/>
         </w:rPr>
-        <w:t>5_test.py</w:t>
-      </w:r>
-      <w:r>
-        <w:rPr>
-          <w:b/>
+        <w:t xml:space="preserve">) Run </w:t>
+      </w:r>
+      <w:r>
+        <w:rPr>
+          <w:b/>
+          <w:i/>
+          <w:color w:val="0000FF"/>
           <w:sz w:val="24"/>
           <w:szCs w:val="24"/>
         </w:rPr>
+        <w:t>5_test.py</w:t>
+      </w:r>
+      <w:r>
+        <w:rPr>
+          <w:b/>
+          <w:sz w:val="24"/>
+          <w:szCs w:val="24"/>
+        </w:rPr>
         <w:t xml:space="preserve"> to test on your own images</w:t>
       </w:r>
     </w:p>
@@ -10259,6 +10679,8 @@
         <w:pStyle w:val="NoSpacing"/>
         <w:spacing w:line="288" w:lineRule="auto"/>
       </w:pPr>
+      <w:bookmarkStart w:id="0" w:name="_GoBack"/>
+      <w:bookmarkEnd w:id="0"/>
     </w:p>
     <w:p>
       <w:pPr>
@@ -10313,6 +10735,7 @@
         <w:rPr>
           <w:noProof/>
         </w:rPr>
+        <w:lastRenderedPageBreak/>
         <w:drawing>
           <wp:inline distT="0" distB="0" distL="0" distR="0">
             <wp:extent cx="6495415" cy="5065395"/>
@@ -10473,7 +10896,7 @@
 </file>
 
 <file path=word/numbering.xml><?xml version="1.0" encoding="utf-8"?>
-<w:numbering xmlns:wpc="http://schemas.microsoft.com/office/word/2010/wordprocessingCanvas" xmlns:mc="http://schemas.openxmlformats.org/markup-compatibility/2006" xmlns:o="urn:schemas-microsoft-com:office:office" xmlns:r="http://schemas.openxmlformats.org/officeDocument/2006/relationships" xmlns:m="http://schemas.openxmlformats.org/officeDocument/2006/math" xmlns:v="urn:schemas-microsoft-com:vml" xmlns:wp14="http://schemas.microsoft.com/office/word/2010/wordprocessingDrawing" xmlns:wp="http://schemas.openxmlformats.org/drawingml/2006/wordprocessingDrawing" xmlns:w10="urn:schemas-microsoft-com:office:word" xmlns:w="http://schemas.openxmlformats.org/wordprocessingml/2006/main" xmlns:w14="http://schemas.microsoft.com/office/word/2010/wordml" xmlns:w15="http://schemas.microsoft.com/office/word/2012/wordml" xmlns:wpg="http://schemas.microsoft.com/office/word/2010/wordprocessingGroup" xmlns:wpi="http://schemas.microsoft.com/office/word/2010/wordprocessingInk" xmlns:wne="http://schemas.microsoft.com/office/word/2006/wordml" xmlns:wps="http://schemas.microsoft.com/office/word/2010/wordprocessingShape" mc:Ignorable="w14 w15 wp14">
+<w:numbering xmlns:wpc="http://schemas.microsoft.com/office/word/2010/wordprocessingCanvas" xmlns:cx="http://schemas.microsoft.com/office/drawing/2014/chartex" xmlns:cx1="http://schemas.microsoft.com/office/drawing/2015/9/8/chartex" xmlns:cx2="http://schemas.microsoft.com/office/drawing/2015/10/21/chartex" xmlns:cx3="http://schemas.microsoft.com/office/drawing/2016/5/9/chartex" xmlns:cx4="http://schemas.microsoft.com/office/drawing/2016/5/10/chartex" xmlns:cx5="http://schemas.microsoft.com/office/drawing/2016/5/11/chartex" xmlns:cx6="http://schemas.microsoft.com/office/drawing/2016/5/12/chartex" xmlns:cx7="http://schemas.microsoft.com/office/drawing/2016/5/13/chartex" xmlns:cx8="http://schemas.microsoft.com/office/drawing/2016/5/14/chartex" xmlns:mc="http://schemas.openxmlformats.org/markup-compatibility/2006" xmlns:aink="http://schemas.microsoft.com/office/drawing/2016/ink" xmlns:am3d="http://schemas.microsoft.com/office/drawing/2017/model3d" xmlns:o="urn:schemas-microsoft-com:office:office" xmlns:r="http://schemas.openxmlformats.org/officeDocument/2006/relationships" xmlns:m="http://schemas.openxmlformats.org/officeDocument/2006/math" xmlns:v="urn:schemas-microsoft-com:vml" xmlns:wp14="http://schemas.microsoft.com/office/word/2010/wordprocessingDrawing" xmlns:wp="http://schemas.openxmlformats.org/drawingml/2006/wordprocessingDrawing" xmlns:w10="urn:schemas-microsoft-com:office:word" xmlns:w="http://schemas.openxmlformats.org/wordprocessingml/2006/main" xmlns:w14="http://schemas.microsoft.com/office/word/2010/wordml" xmlns:w15="http://schemas.microsoft.com/office/word/2012/wordml" xmlns:w16cid="http://schemas.microsoft.com/office/word/2016/wordml/cid" xmlns:w16se="http://schemas.microsoft.com/office/word/2015/wordml/symex" xmlns:wpg="http://schemas.microsoft.com/office/word/2010/wordprocessingGroup" xmlns:wpi="http://schemas.microsoft.com/office/word/2010/wordprocessingInk" xmlns:wne="http://schemas.microsoft.com/office/word/2006/wordml" xmlns:wps="http://schemas.microsoft.com/office/word/2010/wordprocessingShape" mc:Ignorable="w14 w15 w16se w16cid wp14">
   <w:abstractNum w:abstractNumId="0" w15:restartNumberingAfterBreak="0">
     <w:nsid w:val="65F07EF7"/>
     <w:multiLevelType w:val="hybridMultilevel"/>
@@ -10570,7 +10993,7 @@
 </file>
 
 <file path=word/styles.xml><?xml version="1.0" encoding="utf-8"?>
-<w:styles xmlns:mc="http://schemas.openxmlformats.org/markup-compatibility/2006" xmlns:r="http://schemas.openxmlformats.org/officeDocument/2006/relationships" xmlns:w="http://schemas.openxmlformats.org/wordprocessingml/2006/main" xmlns:w14="http://schemas.microsoft.com/office/word/2010/wordml" xmlns:w15="http://schemas.microsoft.com/office/word/2012/wordml" mc:Ignorable="w14 w15">
+<w:styles xmlns:mc="http://schemas.openxmlformats.org/markup-compatibility/2006" xmlns:r="http://schemas.openxmlformats.org/officeDocument/2006/relationships" xmlns:w="http://schemas.openxmlformats.org/wordprocessingml/2006/main" xmlns:w14="http://schemas.microsoft.com/office/word/2010/wordml" xmlns:w15="http://schemas.microsoft.com/office/word/2012/wordml" xmlns:w16cid="http://schemas.microsoft.com/office/word/2016/wordml/cid" xmlns:w16se="http://schemas.microsoft.com/office/word/2015/wordml/symex" mc:Ignorable="w14 w15 w16se w16cid">
   <w:docDefaults>
     <w:rPrDefault>
       <w:rPr>
@@ -10586,7 +11009,7 @@
       </w:pPr>
     </w:pPrDefault>
   </w:docDefaults>
-  <w:latentStyles w:defLockedState="0" w:defUIPriority="99" w:defSemiHidden="0" w:defUnhideWhenUsed="0" w:defQFormat="0" w:count="371">
+  <w:latentStyles w:defLockedState="0" w:defUIPriority="99" w:defSemiHidden="0" w:defUnhideWhenUsed="0" w:defQFormat="0" w:count="375">
     <w:lsdException w:name="Normal" w:uiPriority="0" w:qFormat="1"/>
     <w:lsdException w:name="heading 1" w:uiPriority="9" w:qFormat="1"/>
     <w:lsdException w:name="heading 2" w:semiHidden="1" w:uiPriority="9" w:unhideWhenUsed="1" w:qFormat="1"/>
@@ -10692,7 +11115,6 @@
     <w:lsdException w:name="HTML Sample" w:semiHidden="1" w:unhideWhenUsed="1"/>
     <w:lsdException w:name="HTML Typewriter" w:semiHidden="1" w:unhideWhenUsed="1"/>
     <w:lsdException w:name="HTML Variable" w:semiHidden="1" w:unhideWhenUsed="1"/>
-    <w:lsdException w:name="Normal Table" w:semiHidden="1" w:unhideWhenUsed="1"/>
     <w:lsdException w:name="annotation subject" w:semiHidden="1" w:unhideWhenUsed="1"/>
     <w:lsdException w:name="No List" w:semiHidden="1" w:unhideWhenUsed="1"/>
     <w:lsdException w:name="Outline List 1" w:semiHidden="1" w:unhideWhenUsed="1"/>
@@ -10736,10 +11158,8 @@
     <w:lsdException w:name="Table Elegant" w:semiHidden="1" w:unhideWhenUsed="1"/>
     <w:lsdException w:name="Table Professional" w:semiHidden="1" w:unhideWhenUsed="1"/>
     <w:lsdException w:name="Table Subtle 1" w:semiHidden="1" w:unhideWhenUsed="1"/>
-    <w:lsdException w:name="Table Subtle 2" w:semiHidden="1" w:unhideWhenUsed="1"/>
     <w:lsdException w:name="Table Web 1" w:semiHidden="1" w:unhideWhenUsed="1"/>
     <w:lsdException w:name="Table Web 2" w:semiHidden="1" w:unhideWhenUsed="1"/>
-    <w:lsdException w:name="Table Web 3" w:semiHidden="1" w:unhideWhenUsed="1"/>
     <w:lsdException w:name="Balloon Text" w:semiHidden="1" w:unhideWhenUsed="1"/>
     <w:lsdException w:name="Table Grid" w:uiPriority="39"/>
     <w:lsdException w:name="Table Theme" w:semiHidden="1" w:unhideWhenUsed="1"/>
@@ -10958,6 +11378,10 @@
     <w:lsdException w:name="List Table 5 Dark Accent 6" w:uiPriority="50"/>
     <w:lsdException w:name="List Table 6 Colorful Accent 6" w:uiPriority="51"/>
     <w:lsdException w:name="List Table 7 Colorful Accent 6" w:uiPriority="52"/>
+    <w:lsdException w:name="Mention" w:semiHidden="1" w:unhideWhenUsed="1"/>
+    <w:lsdException w:name="Smart Hyperlink" w:semiHidden="1" w:unhideWhenUsed="1"/>
+    <w:lsdException w:name="Hashtag" w:semiHidden="1" w:unhideWhenUsed="1"/>
+    <w:lsdException w:name="Unresolved Mention" w:semiHidden="1" w:unhideWhenUsed="1"/>
   </w:latentStyles>
   <w:style w:type="paragraph" w:default="1" w:styleId="Normal">
     <w:name w:val="Normal"/>

</xml_diff>

<commit_message>
fixed a typo in document
</commit_message>
<xml_diff>
--- a/TensorFlow_Tut_3_Object_Detection_Walk-through.docx
+++ b/TensorFlow_Tut_3_Object_Detection_Walk-through.docx
@@ -982,23 +982,7 @@
           <w:sz w:val="20"/>
           <w:szCs w:val="20"/>
         </w:rPr>
-        <w:t>pip3 install --upgrade tensorflow</w:t>
-      </w:r>
-      <w:r>
-        <w:rPr>
-          <w:rFonts w:ascii="Consolas" w:hAnsi="Consolas"/>
-          <w:sz w:val="20"/>
-          <w:szCs w:val="20"/>
-        </w:rPr>
-        <w:t>-gpu</w:t>
-      </w:r>
-      <w:r>
-        <w:rPr>
-          <w:rFonts w:ascii="Consolas" w:hAnsi="Consolas"/>
-          <w:sz w:val="20"/>
-          <w:szCs w:val="20"/>
-        </w:rPr>
-        <w:t>==1.8.0</w:t>
+        <w:t>pip3 install --upgrade tensorflow-gpu==1.8.0</w:t>
       </w:r>
     </w:p>
     <w:p>
@@ -1583,42 +1567,44 @@
           <w:sz w:val="20"/>
           <w:szCs w:val="20"/>
         </w:rPr>
-        <w:t xml:space="preserve">cd </w:t>
-      </w:r>
-      <w:r>
+        <w:t>cd C:\TensorFlow\models</w:t>
+      </w:r>
+    </w:p>
+    <w:p>
+      <w:pPr>
+        <w:pStyle w:val="NoSpacing"/>
+        <w:spacing w:line="288" w:lineRule="auto"/>
         <w:rPr>
           <w:rFonts w:ascii="Consolas" w:hAnsi="Consolas"/>
           <w:sz w:val="20"/>
           <w:szCs w:val="20"/>
         </w:rPr>
-        <w:t>C:\TensorFlow</w:t>
-      </w:r>
+      </w:pPr>
       <w:r>
         <w:rPr>
           <w:rFonts w:ascii="Consolas" w:hAnsi="Consolas"/>
           <w:sz w:val="20"/>
           <w:szCs w:val="20"/>
         </w:rPr>
-        <w:t>\models</w:t>
-      </w:r>
-    </w:p>
-    <w:p>
-      <w:pPr>
-        <w:pStyle w:val="NoSpacing"/>
-        <w:spacing w:line="288" w:lineRule="auto"/>
+        <w:t xml:space="preserve">git </w:t>
+      </w:r>
+      <w:r>
         <w:rPr>
           <w:rFonts w:ascii="Consolas" w:hAnsi="Consolas"/>
           <w:sz w:val="20"/>
           <w:szCs w:val="20"/>
         </w:rPr>
-      </w:pPr>
+        <w:t>checkout</w:t>
+      </w:r>
+      <w:bookmarkStart w:id="0" w:name="_GoBack"/>
+      <w:bookmarkEnd w:id="0"/>
       <w:r>
         <w:rPr>
           <w:rFonts w:ascii="Consolas" w:hAnsi="Consolas"/>
           <w:sz w:val="20"/>
           <w:szCs w:val="20"/>
         </w:rPr>
-        <w:t>git commit dea7ecf</w:t>
+        <w:t xml:space="preserve"> dea7ecf</w:t>
       </w:r>
     </w:p>
     <w:p>
@@ -7194,7 +7180,21 @@
         <w:rPr>
           <w:b/>
         </w:rPr>
-        <w:t>” and “test_images” directories, then copy each image / .xml pair</w:t>
+        <w:t>” and “</w:t>
+      </w:r>
+      <w:proofErr w:type="spellStart"/>
+      <w:r>
+        <w:rPr>
+          <w:b/>
+        </w:rPr>
+        <w:t>test_images</w:t>
+      </w:r>
+      <w:proofErr w:type="spellEnd"/>
+      <w:r>
+        <w:rPr>
+          <w:b/>
+        </w:rPr>
+        <w:t>” directories, then copy each image / .xml pair</w:t>
       </w:r>
       <w:r>
         <w:rPr>
@@ -10679,8 +10679,6 @@
         <w:pStyle w:val="NoSpacing"/>
         <w:spacing w:line="288" w:lineRule="auto"/>
       </w:pPr>
-      <w:bookmarkStart w:id="0" w:name="_GoBack"/>
-      <w:bookmarkEnd w:id="0"/>
     </w:p>
     <w:p>
       <w:pPr>
@@ -11115,6 +11113,7 @@
     <w:lsdException w:name="HTML Sample" w:semiHidden="1" w:unhideWhenUsed="1"/>
     <w:lsdException w:name="HTML Typewriter" w:semiHidden="1" w:unhideWhenUsed="1"/>
     <w:lsdException w:name="HTML Variable" w:semiHidden="1" w:unhideWhenUsed="1"/>
+    <w:lsdException w:name="Normal Table" w:semiHidden="1" w:unhideWhenUsed="1"/>
     <w:lsdException w:name="annotation subject" w:semiHidden="1" w:unhideWhenUsed="1"/>
     <w:lsdException w:name="No List" w:semiHidden="1" w:unhideWhenUsed="1"/>
     <w:lsdException w:name="Outline List 1" w:semiHidden="1" w:unhideWhenUsed="1"/>
@@ -11158,8 +11157,10 @@
     <w:lsdException w:name="Table Elegant" w:semiHidden="1" w:unhideWhenUsed="1"/>
     <w:lsdException w:name="Table Professional" w:semiHidden="1" w:unhideWhenUsed="1"/>
     <w:lsdException w:name="Table Subtle 1" w:semiHidden="1" w:unhideWhenUsed="1"/>
+    <w:lsdException w:name="Table Subtle 2" w:semiHidden="1" w:unhideWhenUsed="1"/>
     <w:lsdException w:name="Table Web 1" w:semiHidden="1" w:unhideWhenUsed="1"/>
     <w:lsdException w:name="Table Web 2" w:semiHidden="1" w:unhideWhenUsed="1"/>
+    <w:lsdException w:name="Table Web 3" w:semiHidden="1" w:unhideWhenUsed="1"/>
     <w:lsdException w:name="Balloon Text" w:semiHidden="1" w:unhideWhenUsed="1"/>
     <w:lsdException w:name="Table Grid" w:uiPriority="39"/>
     <w:lsdException w:name="Table Theme" w:semiHidden="1" w:unhideWhenUsed="1"/>

</xml_diff>

<commit_message>
updated everything to use TF 1.10.0
</commit_message>
<xml_diff>
--- a/TensorFlow_Tut_3_Object_Detection_Walk-through.docx
+++ b/TensorFlow_Tut_3_Object_Detection_Walk-through.docx
@@ -733,22 +733,52 @@
         <w:rPr>
           <w:b/>
         </w:rPr>
-        <w:t xml:space="preserve"> Backdate to TensorFlow 1.8</w:t>
-      </w:r>
-    </w:p>
-    <w:p>
-      <w:pPr>
-        <w:pStyle w:val="NoSpacing"/>
-        <w:spacing w:line="288" w:lineRule="auto"/>
-      </w:pPr>
-    </w:p>
-    <w:p>
-      <w:pPr>
-        <w:pStyle w:val="NoSpacing"/>
-        <w:spacing w:line="288" w:lineRule="auto"/>
-      </w:pPr>
-      <w:r>
-        <w:t>With the current version of TensorFlow (1.10 as I’m typing this) there are some incompatibilities between TensorFlow 1.10 and models (more on models later) 1.10.  To Remedy these incompatibilities it is necessary to backdate TensorFlow to 1.8.</w:t>
+        <w:t xml:space="preserve"> Backdate to TensorFlow 1.</w:t>
+      </w:r>
+      <w:r>
+        <w:rPr>
+          <w:b/>
+        </w:rPr>
+        <w:t>10.0</w:t>
+      </w:r>
+    </w:p>
+    <w:p>
+      <w:pPr>
+        <w:pStyle w:val="NoSpacing"/>
+        <w:spacing w:line="288" w:lineRule="auto"/>
+      </w:pPr>
+    </w:p>
+    <w:p>
+      <w:pPr>
+        <w:pStyle w:val="NoSpacing"/>
+        <w:spacing w:line="288" w:lineRule="auto"/>
+      </w:pPr>
+      <w:r>
+        <w:t>With the current version of TensorFlow (1.1</w:t>
+      </w:r>
+      <w:r>
+        <w:t>1.0</w:t>
+      </w:r>
+      <w:r>
+        <w:t>) there are some incompatibilities between TensorFlow 1.1</w:t>
+      </w:r>
+      <w:r>
+        <w:t>1</w:t>
+      </w:r>
+      <w:r>
+        <w:t xml:space="preserve"> and models (more on models later) 1.1</w:t>
+      </w:r>
+      <w:r>
+        <w:t>1</w:t>
+      </w:r>
+      <w:r>
+        <w:t>.  To Remedy these incompatibilities it is necessary to backdate TensorFlow to 1.</w:t>
+      </w:r>
+      <w:r>
+        <w:t>10.0</w:t>
+      </w:r>
+      <w:r>
+        <w:t>.</w:t>
       </w:r>
     </w:p>
     <w:p>
@@ -806,7 +836,13 @@
         <w:spacing w:line="288" w:lineRule="auto"/>
       </w:pPr>
       <w:r>
-        <w:t xml:space="preserve">If not 1.8.0, </w:t>
+        <w:t>If not 1.</w:t>
+      </w:r>
+      <w:r>
+        <w:t>10</w:t>
+      </w:r>
+      <w:r>
+        <w:t xml:space="preserve">.0, </w:t>
       </w:r>
       <w:r>
         <w:t>o</w:t>
@@ -883,14 +919,34 @@
       <w:pPr>
         <w:pStyle w:val="NoSpacing"/>
         <w:spacing w:line="288" w:lineRule="auto"/>
-      </w:pPr>
-      <w:r>
+        <w:rPr>
+          <w:b/>
+          <w:i/>
+          <w:color w:val="FF0000"/>
+        </w:rPr>
+      </w:pPr>
+      <w:r>
+        <w:rPr>
+          <w:b/>
+          <w:i/>
+          <w:color w:val="FF0000"/>
+        </w:rPr>
         <w:t>(if using</w:t>
       </w:r>
       <w:r>
+        <w:rPr>
+          <w:b/>
+          <w:i/>
+          <w:color w:val="FF0000"/>
+        </w:rPr>
         <w:t xml:space="preserve"> TensorFlow</w:t>
       </w:r>
       <w:r>
+        <w:rPr>
+          <w:b/>
+          <w:i/>
+          <w:color w:val="FF0000"/>
+        </w:rPr>
         <w:t xml:space="preserve"> CPU version)</w:t>
       </w:r>
     </w:p>
@@ -934,7 +990,7 @@
           <w:sz w:val="20"/>
           <w:szCs w:val="20"/>
         </w:rPr>
-        <w:t>8</w:t>
+        <w:t>10</w:t>
       </w:r>
       <w:r>
         <w:rPr>
@@ -955,14 +1011,34 @@
       <w:pPr>
         <w:pStyle w:val="NoSpacing"/>
         <w:spacing w:line="288" w:lineRule="auto"/>
-      </w:pPr>
-      <w:r>
+        <w:rPr>
+          <w:b/>
+          <w:i/>
+          <w:color w:val="FF0000"/>
+        </w:rPr>
+      </w:pPr>
+      <w:r>
+        <w:rPr>
+          <w:b/>
+          <w:i/>
+          <w:color w:val="FF0000"/>
+        </w:rPr>
         <w:t>(if using</w:t>
       </w:r>
       <w:r>
+        <w:rPr>
+          <w:b/>
+          <w:i/>
+          <w:color w:val="FF0000"/>
+        </w:rPr>
         <w:t xml:space="preserve"> TensorFlow</w:t>
       </w:r>
       <w:r>
+        <w:rPr>
+          <w:b/>
+          <w:i/>
+          <w:color w:val="FF0000"/>
+        </w:rPr>
         <w:t xml:space="preserve"> GPU version)</w:t>
       </w:r>
     </w:p>
@@ -970,19 +1046,30 @@
       <w:pPr>
         <w:pStyle w:val="NoSpacing"/>
         <w:spacing w:line="288" w:lineRule="auto"/>
+      </w:pPr>
+      <w:r>
         <w:rPr>
           <w:rFonts w:ascii="Consolas" w:hAnsi="Consolas"/>
           <w:sz w:val="20"/>
           <w:szCs w:val="20"/>
         </w:rPr>
-      </w:pPr>
+        <w:t>pip3 install --upgrade tensorflow-gpu==1.</w:t>
+      </w:r>
       <w:r>
         <w:rPr>
           <w:rFonts w:ascii="Consolas" w:hAnsi="Consolas"/>
           <w:sz w:val="20"/>
           <w:szCs w:val="20"/>
         </w:rPr>
-        <w:t>pip3 install --upgrade tensorflow-gpu==1.8.0</w:t>
+        <w:t>10</w:t>
+      </w:r>
+      <w:r>
+        <w:rPr>
+          <w:rFonts w:ascii="Consolas" w:hAnsi="Consolas"/>
+          <w:sz w:val="20"/>
+          <w:szCs w:val="20"/>
+        </w:rPr>
+        <w:t>.0</w:t>
       </w:r>
     </w:p>
     <w:p>
@@ -1359,6 +1446,8 @@
         <w:pStyle w:val="NoSpacing"/>
         <w:spacing w:line="288" w:lineRule="auto"/>
       </w:pPr>
+      <w:bookmarkStart w:id="0" w:name="_GoBack"/>
+      <w:bookmarkEnd w:id="0"/>
     </w:p>
     <w:p>
       <w:pPr>
@@ -1368,41 +1457,29 @@
       <w:r>
         <w:t>pip3 install pillow</w:t>
       </w:r>
-    </w:p>
-    <w:p>
-      <w:pPr>
-        <w:pStyle w:val="NoSpacing"/>
-        <w:spacing w:line="288" w:lineRule="auto"/>
-      </w:pPr>
-      <w:r>
-        <w:t>pip3 install lxml</w:t>
-      </w:r>
-    </w:p>
-    <w:p>
-      <w:pPr>
-        <w:pStyle w:val="NoSpacing"/>
-        <w:spacing w:line="288" w:lineRule="auto"/>
-      </w:pPr>
-      <w:r>
-        <w:t>pip3 install jupyter</w:t>
-      </w:r>
-    </w:p>
-    <w:p>
-      <w:pPr>
-        <w:pStyle w:val="NoSpacing"/>
-        <w:spacing w:line="288" w:lineRule="auto"/>
-      </w:pPr>
-      <w:r>
-        <w:t>pip3 install matplotlib</w:t>
-      </w:r>
-    </w:p>
-    <w:p>
-      <w:pPr>
-        <w:pStyle w:val="NoSpacing"/>
-        <w:spacing w:line="288" w:lineRule="auto"/>
-      </w:pPr>
-      <w:r>
-        <w:t>pip3 install pandas</w:t>
+      <w:r>
+        <w:t xml:space="preserve"> </w:t>
+      </w:r>
+      <w:r>
+        <w:t>lxml</w:t>
+      </w:r>
+      <w:r>
+        <w:t xml:space="preserve"> </w:t>
+      </w:r>
+      <w:r>
+        <w:t>jupyter</w:t>
+      </w:r>
+      <w:r>
+        <w:t xml:space="preserve"> </w:t>
+      </w:r>
+      <w:r>
+        <w:t>matplotlib</w:t>
+      </w:r>
+      <w:r>
+        <w:t xml:space="preserve"> </w:t>
+      </w:r>
+      <w:r>
+        <w:t>pandas</w:t>
       </w:r>
     </w:p>
     <w:p>
@@ -1539,10 +1616,22 @@
         <w:t xml:space="preserve">concerns that seem to be present in the newest version of models, backdate to commit </w:t>
       </w:r>
       <w:r>
-        <w:t>dea7ecf</w:t>
-      </w:r>
-      <w:r>
-        <w:t>, which is for models 1.8.1 but is a non-release commit so it will retain the research directory:</w:t>
+        <w:t>57eb3e7</w:t>
+      </w:r>
+      <w:r>
+        <w:t>, which is for models 1.</w:t>
+      </w:r>
+      <w:r>
+        <w:t>10</w:t>
+      </w:r>
+      <w:r>
+        <w:t>.</w:t>
+      </w:r>
+      <w:r>
+        <w:t>0</w:t>
+      </w:r>
+      <w:r>
+        <w:t xml:space="preserve"> but is a non-release commit so it will retain the research directory:</w:t>
       </w:r>
     </w:p>
     <w:p>
@@ -1586,7 +1675,7 @@
           <w:sz w:val="20"/>
           <w:szCs w:val="20"/>
         </w:rPr>
-        <w:t xml:space="preserve">git </w:t>
+        <w:t xml:space="preserve">git checkout </w:t>
       </w:r>
       <w:r>
         <w:rPr>
@@ -1594,17 +1683,7 @@
           <w:sz w:val="20"/>
           <w:szCs w:val="20"/>
         </w:rPr>
-        <w:t>checkout</w:t>
-      </w:r>
-      <w:bookmarkStart w:id="0" w:name="_GoBack"/>
-      <w:bookmarkEnd w:id="0"/>
-      <w:r>
-        <w:rPr>
-          <w:rFonts w:ascii="Consolas" w:hAnsi="Consolas"/>
-          <w:sz w:val="20"/>
-          <w:szCs w:val="20"/>
-        </w:rPr>
-        <w:t xml:space="preserve"> dea7ecf</w:t>
+        <w:t>57eb3e7</w:t>
       </w:r>
     </w:p>
     <w:p>
@@ -1692,7 +1771,6 @@
         <w:spacing w:line="288" w:lineRule="auto"/>
       </w:pPr>
       <w:r>
-        <w:lastRenderedPageBreak/>
         <w:t xml:space="preserve">Continuing with the TensorFlow Object Detection API readme.md installation instructions, </w:t>
       </w:r>
       <w:r>
@@ -1752,7 +1830,11 @@
         <w:t>.</w:t>
       </w:r>
       <w:r>
-        <w:t xml:space="preserve">  At the time of this writing I’ve found v3.5.1 cannot successfully parse the *.proto command below so for the moment version v3.4.0</w:t>
+        <w:t xml:space="preserve">  At the time of this writing I’ve </w:t>
+      </w:r>
+      <w:r>
+        <w:lastRenderedPageBreak/>
+        <w:t>found v3.5.1 cannot successfully parse the *.proto command below so for the moment version v3.4.0</w:t>
       </w:r>
       <w:r>
         <w:t xml:space="preserve"> is recommended.  If when you’re reading these instructions a substantially newer version is available you may </w:t>
@@ -2105,7 +2187,6 @@
         <w:spacing w:line="288" w:lineRule="auto"/>
       </w:pPr>
       <w:r>
-        <w:lastRenderedPageBreak/>
         <w:t xml:space="preserve">Next navigate back to </w:t>
       </w:r>
       <w:r>
@@ -2182,6 +2263,7 @@
         <w:spacing w:line="288" w:lineRule="auto"/>
       </w:pPr>
       <w:r>
+        <w:lastRenderedPageBreak/>
         <w:t xml:space="preserve">Open a </w:t>
       </w:r>
       <w:r>
@@ -2696,7 +2778,6 @@
         <w:spacing w:line="288" w:lineRule="auto"/>
       </w:pPr>
       <w:r>
-        <w:lastRenderedPageBreak/>
         <w:t>C:\Program Files\Python36\</w:t>
       </w:r>
     </w:p>
@@ -2968,6 +3049,7 @@
         <w:rPr>
           <w:noProof/>
         </w:rPr>
+        <w:lastRenderedPageBreak/>
         <w:drawing>
           <wp:inline distT="0" distB="0" distL="0" distR="0">
             <wp:extent cx="6487795" cy="1966595"/>
@@ -3284,6 +3366,7 @@
         <w:spacing w:line="288" w:lineRule="auto"/>
       </w:pPr>
       <w:r>
+        <w:lastRenderedPageBreak/>
         <w:t>Once we’ve gotten “</w:t>
       </w:r>
       <w:r>
@@ -7166,35 +7249,7 @@
         <w:rPr>
           <w:b/>
         </w:rPr>
-        <w:t xml:space="preserve"> Make “</w:t>
-      </w:r>
-      <w:proofErr w:type="spellStart"/>
-      <w:r>
-        <w:rPr>
-          <w:b/>
-        </w:rPr>
-        <w:t>training_images</w:t>
-      </w:r>
-      <w:proofErr w:type="spellEnd"/>
-      <w:r>
-        <w:rPr>
-          <w:b/>
-        </w:rPr>
-        <w:t>” and “</w:t>
-      </w:r>
-      <w:proofErr w:type="spellStart"/>
-      <w:r>
-        <w:rPr>
-          <w:b/>
-        </w:rPr>
-        <w:t>test_images</w:t>
-      </w:r>
-      <w:proofErr w:type="spellEnd"/>
-      <w:r>
-        <w:rPr>
-          <w:b/>
-        </w:rPr>
-        <w:t>” directories, then copy each image / .xml pair</w:t>
+        <w:t xml:space="preserve"> Make “training_images” and “test_images” directories, then copy each image / .xml pair</w:t>
       </w:r>
       <w:r>
         <w:rPr>

</xml_diff>